<commit_message>
update 10 oktober 2022 - pembuatan konten priopsal
</commit_message>
<xml_diff>
--- a/Outline  - Proposal - Makna Karakter menurut 2 Petrus p1 a5 7 dan Aplikasinya dalam Pembentukan Karakter - Yofandi Riki Winata.docx
+++ b/Outline  - Proposal - Makna Karakter menurut 2 Petrus p1 a5 7 dan Aplikasinya dalam Pembentukan Karakter - Yofandi Riki Winata.docx
@@ -4324,6 +4324,7 @@
         </w:rPr>
       </w:pPr>
       <w:proofErr w:type="spellStart"/>
+      <w:proofErr w:type="gramStart"/>
       <w:r>
         <w:rPr>
           <w:rFonts w:ascii="Calibri" w:hAnsi="Calibri"/>
@@ -4345,6 +4346,7 @@
         <w:t>penelitian</w:t>
       </w:r>
       <w:proofErr w:type="spellEnd"/>
+      <w:proofErr w:type="gramEnd"/>
       <w:r>
         <w:rPr>
           <w:rFonts w:ascii="Calibri" w:hAnsi="Calibri"/>
@@ -4871,6 +4873,7 @@
         </w:rPr>
         <w:t xml:space="preserve">, </w:t>
       </w:r>
+      <w:bookmarkStart w:id="0" w:name="_Hlk116325159"/>
       <w:proofErr w:type="spellStart"/>
       <w:r>
         <w:rPr>
@@ -5120,8 +5123,16 @@
         <w:rPr>
           <w:rFonts w:ascii="Calibri" w:hAnsi="Calibri"/>
         </w:rPr>
-        <w:t xml:space="preserve"> dan Tindakan flexing (</w:t>
-      </w:r>
+        <w:t xml:space="preserve"> dan Tindakan flexing </w:t>
+      </w:r>
+      <w:bookmarkEnd w:id="0"/>
+      <w:r>
+        <w:rPr>
+          <w:rFonts w:ascii="Calibri" w:hAnsi="Calibri"/>
+        </w:rPr>
+        <w:t>(</w:t>
+      </w:r>
+      <w:bookmarkStart w:id="1" w:name="_Hlk116325209"/>
       <w:proofErr w:type="spellStart"/>
       <w:r>
         <w:rPr>
@@ -5199,6 +5210,7 @@
         </w:rPr>
         <w:t>umum</w:t>
       </w:r>
+      <w:bookmarkEnd w:id="1"/>
       <w:proofErr w:type="spellEnd"/>
       <w:r>
         <w:rPr>
@@ -5718,6 +5730,7 @@
           <w:rFonts w:ascii="Calibri" w:hAnsi="Calibri"/>
         </w:rPr>
       </w:pPr>
+      <w:bookmarkStart w:id="2" w:name="_Hlk116326962"/>
       <w:proofErr w:type="spellStart"/>
       <w:r>
         <w:rPr>
@@ -6150,7 +6163,14 @@
         <w:rPr>
           <w:rFonts w:ascii="Calibri" w:hAnsi="Calibri"/>
         </w:rPr>
-        <w:t xml:space="preserve"> para </w:t>
+        <w:t xml:space="preserve"> </w:t>
+      </w:r>
+      <w:bookmarkStart w:id="3" w:name="_Hlk116327754"/>
+      <w:r>
+        <w:rPr>
+          <w:rFonts w:ascii="Calibri" w:hAnsi="Calibri"/>
+        </w:rPr>
+        <w:t xml:space="preserve">para </w:t>
       </w:r>
       <w:proofErr w:type="spellStart"/>
       <w:r>
@@ -6319,6 +6339,8 @@
         </w:rPr>
         <w:t>penghakiman</w:t>
       </w:r>
+      <w:bookmarkEnd w:id="2"/>
+      <w:bookmarkEnd w:id="3"/>
       <w:proofErr w:type="spellEnd"/>
       <w:r>
         <w:rPr>
@@ -7676,7 +7698,7 @@
           <w:sz w:val="40"/>
         </w:rPr>
       </w:pPr>
-      <w:bookmarkStart w:id="0" w:name="_Hlk100049467"/>
+      <w:bookmarkStart w:id="4" w:name="_Hlk100049467"/>
       <w:proofErr w:type="spellStart"/>
       <w:r>
         <w:rPr>
@@ -7896,10 +7918,18 @@
     </w:p>
     <w:p>
       <w:r>
-        <w:t>(-)</w:t>
-      </w:r>
-      <w:r>
-        <w:t xml:space="preserve">Peran </w:t>
+        <w:t>(</w:t>
+      </w:r>
+      <w:proofErr w:type="gramStart"/>
+      <w:r>
+        <w:t>-)</w:t>
+      </w:r>
+      <w:r>
+        <w:t>Peran</w:t>
+      </w:r>
+      <w:proofErr w:type="gramEnd"/>
+      <w:r>
+        <w:t xml:space="preserve"> </w:t>
       </w:r>
       <w:proofErr w:type="spellStart"/>
       <w:r>
@@ -8262,7 +8292,7 @@
         </w:rPr>
         <w:t>:</w:t>
       </w:r>
-      <w:bookmarkEnd w:id="0"/>
+      <w:bookmarkEnd w:id="4"/>
       <w:r>
         <w:rPr>
           <w:b/>
@@ -8355,11 +8385,16 @@
       </w:r>
       <w:proofErr w:type="spellEnd"/>
       <w:r>
-        <w:t xml:space="preserve"> Surabaya</w:t>
+        <w:t xml:space="preserve"> </w:t>
+      </w:r>
+      <w:proofErr w:type="gramStart"/>
+      <w:r>
+        <w:t>Surabaya</w:t>
       </w:r>
       <w:r>
         <w:t xml:space="preserve"> ?</w:t>
       </w:r>
+      <w:proofErr w:type="gramEnd"/>
     </w:p>
     <w:p>
       <w:r>
@@ -8564,11 +8599,16 @@
       </w:r>
       <w:proofErr w:type="spellEnd"/>
       <w:r>
-        <w:t xml:space="preserve"> Surabaya</w:t>
+        <w:t xml:space="preserve"> </w:t>
+      </w:r>
+      <w:proofErr w:type="gramStart"/>
+      <w:r>
+        <w:t>Surabaya</w:t>
       </w:r>
       <w:r>
         <w:t xml:space="preserve"> ?</w:t>
       </w:r>
+      <w:proofErr w:type="gramEnd"/>
     </w:p>
     <w:p>
       <w:proofErr w:type="spellStart"/>
@@ -8717,11 +8757,16 @@
       </w:r>
       <w:proofErr w:type="spellEnd"/>
       <w:r>
-        <w:t xml:space="preserve"> Surabaya</w:t>
+        <w:t xml:space="preserve"> </w:t>
+      </w:r>
+      <w:proofErr w:type="gramStart"/>
+      <w:r>
+        <w:t>Surabaya</w:t>
       </w:r>
       <w:r>
         <w:t xml:space="preserve"> ?</w:t>
       </w:r>
+      <w:proofErr w:type="gramEnd"/>
     </w:p>
     <w:p>
       <w:pPr>
@@ -11652,6 +11697,7 @@
         <w:t xml:space="preserve"> </w:t>
       </w:r>
       <w:proofErr w:type="spellStart"/>
+      <w:proofErr w:type="gramStart"/>
       <w:r>
         <w:rPr>
           <w:rFonts w:ascii="Calibri (body)" w:hAnsi="Calibri (body)"/>
@@ -11673,6 +11719,7 @@
         <w:t>diharapkan</w:t>
       </w:r>
       <w:proofErr w:type="spellEnd"/>
+      <w:proofErr w:type="gramEnd"/>
       <w:r>
         <w:rPr>
           <w:rFonts w:ascii="Calibri (body)" w:hAnsi="Calibri (body)"/>
@@ -12027,6 +12074,7 @@
         <w:t xml:space="preserve"> </w:t>
       </w:r>
       <w:proofErr w:type="spellStart"/>
+      <w:proofErr w:type="gramStart"/>
       <w:r>
         <w:rPr>
           <w:rFonts w:ascii="Calibri (body)" w:hAnsi="Calibri (body)"/>
@@ -12048,6 +12096,7 @@
         <w:t>diharapkan</w:t>
       </w:r>
       <w:proofErr w:type="spellEnd"/>
+      <w:proofErr w:type="gramEnd"/>
       <w:r>
         <w:rPr>
           <w:rFonts w:ascii="Calibri (body)" w:hAnsi="Calibri (body)"/>
@@ -12470,6 +12519,7 @@
         <w:t>/</w:t>
       </w:r>
       <w:proofErr w:type="spellStart"/>
+      <w:proofErr w:type="gramStart"/>
       <w:r>
         <w:rPr>
           <w:b/>
@@ -12479,7 +12529,11 @@
       </w:r>
       <w:proofErr w:type="spellEnd"/>
       <w:r>
-        <w:t xml:space="preserve"> : </w:t>
+        <w:t xml:space="preserve"> :</w:t>
+      </w:r>
+      <w:proofErr w:type="gramEnd"/>
+      <w:r>
+        <w:t xml:space="preserve"> </w:t>
       </w:r>
       <w:proofErr w:type="spellStart"/>
       <w:r>
@@ -13160,12 +13214,17 @@
         <w:t xml:space="preserve"> </w:t>
       </w:r>
       <w:proofErr w:type="spellStart"/>
+      <w:proofErr w:type="gramStart"/>
       <w:r>
         <w:t>Kristus</w:t>
       </w:r>
       <w:proofErr w:type="spellEnd"/>
       <w:r>
-        <w:t xml:space="preserve"> . </w:t>
+        <w:t xml:space="preserve"> .</w:t>
+      </w:r>
+      <w:proofErr w:type="gramEnd"/>
+      <w:r>
+        <w:t xml:space="preserve"> </w:t>
       </w:r>
       <w:proofErr w:type="spellStart"/>
       <w:r>
@@ -14089,6 +14148,7 @@
         <w:t xml:space="preserve">Surat </w:t>
       </w:r>
       <w:proofErr w:type="spellStart"/>
+      <w:proofErr w:type="gramStart"/>
       <w:r>
         <w:t>Yudas</w:t>
       </w:r>
@@ -14097,6 +14157,7 @@
         <w:t>(</w:t>
       </w:r>
       <w:proofErr w:type="spellStart"/>
+      <w:proofErr w:type="gramEnd"/>
       <w:r>
         <w:t>Yudas</w:t>
       </w:r>
@@ -14134,7 +14195,15 @@
       </w:r>
       <w:proofErr w:type="spellEnd"/>
       <w:r>
-        <w:t xml:space="preserve"> 2 Petrus ? </w:t>
+        <w:t xml:space="preserve"> 2 </w:t>
+      </w:r>
+      <w:proofErr w:type="gramStart"/>
+      <w:r>
+        <w:t>Petrus ?</w:t>
+      </w:r>
+      <w:proofErr w:type="gramEnd"/>
+      <w:r>
+        <w:t xml:space="preserve"> </w:t>
       </w:r>
       <w:proofErr w:type="spellStart"/>
       <w:r>
@@ -14439,6 +14508,7 @@
         <w:t xml:space="preserve">Waktu dan </w:t>
       </w:r>
       <w:proofErr w:type="spellStart"/>
+      <w:proofErr w:type="gramStart"/>
       <w:r>
         <w:rPr>
           <w:b/>
@@ -14450,6 +14520,7 @@
       <w:r>
         <w:t xml:space="preserve"> :</w:t>
       </w:r>
+      <w:proofErr w:type="gramEnd"/>
       <w:r>
         <w:t xml:space="preserve"> </w:t>
       </w:r>
@@ -14574,6 +14645,7 @@
         <w:t xml:space="preserve"> yang </w:t>
       </w:r>
       <w:proofErr w:type="spellStart"/>
+      <w:proofErr w:type="gramStart"/>
       <w:r>
         <w:t>dituju</w:t>
       </w:r>
@@ -14586,6 +14658,7 @@
         <w:t>berbeda</w:t>
       </w:r>
       <w:proofErr w:type="spellEnd"/>
+      <w:proofErr w:type="gramEnd"/>
       <w:r>
         <w:t xml:space="preserve"> </w:t>
       </w:r>
@@ -15040,10 +15113,7 @@
       </w:r>
       <w:proofErr w:type="spellEnd"/>
       <w:r>
-        <w:t xml:space="preserve"> </w:t>
-      </w:r>
-      <w:r>
-        <w:t>(</w:t>
+        <w:t xml:space="preserve"> (</w:t>
       </w:r>
       <w:proofErr w:type="spellStart"/>
       <w:r>

</xml_diff>